<commit_message>
Update to the TruckByte.Design.docx
Updates made to the design document.
</commit_message>
<xml_diff>
--- a/Docs/TruckBytes.Design.docx
+++ b/Docs/TruckBytes.Design.docx
@@ -747,6 +747,7 @@
         <w:rPr>
           <w:b/>
           <w:bCs/>
+          <w:noProof/>
           <w:color w:val="000000" w:themeColor="text1"/>
           <w:sz w:val="32"/>
           <w:szCs w:val="32"/>
@@ -909,6 +910,7 @@
       </w:pPr>
       <w:r>
         <w:rPr>
+          <w:noProof/>
           <w:color w:val="000000" w:themeColor="text1"/>
           <w:sz w:val="32"/>
           <w:szCs w:val="32"/>
@@ -965,6 +967,7 @@
       </w:r>
       <w:r>
         <w:rPr>
+          <w:noProof/>
           <w:color w:val="000000" w:themeColor="text1"/>
           <w:sz w:val="32"/>
           <w:szCs w:val="32"/>
@@ -1080,6 +1083,7 @@
       </w:pPr>
       <w:r>
         <w:rPr>
+          <w:noProof/>
           <w:color w:val="000000" w:themeColor="text1"/>
           <w:sz w:val="32"/>
           <w:szCs w:val="32"/>
@@ -1130,6 +1134,7 @@
       </w:r>
       <w:r>
         <w:rPr>
+          <w:noProof/>
           <w:color w:val="000000" w:themeColor="text1"/>
           <w:sz w:val="32"/>
           <w:szCs w:val="32"/>
@@ -1235,6 +1240,7 @@
       </w:pPr>
       <w:r>
         <w:rPr>
+          <w:noProof/>
           <w:color w:val="000000" w:themeColor="text1"/>
           <w:sz w:val="32"/>
           <w:szCs w:val="32"/>
@@ -1285,6 +1291,7 @@
       </w:r>
       <w:r>
         <w:rPr>
+          <w:noProof/>
           <w:color w:val="000000" w:themeColor="text1"/>
           <w:sz w:val="32"/>
           <w:szCs w:val="32"/>
@@ -1370,6 +1377,7 @@
       </w:pPr>
       <w:r>
         <w:rPr>
+          <w:noProof/>
           <w:color w:val="000000" w:themeColor="text1"/>
           <w:sz w:val="32"/>
           <w:szCs w:val="32"/>
@@ -1483,6 +1491,7 @@
       </w:pPr>
       <w:r>
         <w:rPr>
+          <w:noProof/>
           <w:color w:val="000000" w:themeColor="text1"/>
           <w:sz w:val="32"/>
           <w:szCs w:val="32"/>
@@ -1612,200 +1621,163 @@
           <w:szCs w:val="32"/>
         </w:rPr>
       </w:pPr>
-    </w:p>
-    <w:p>
-      <w:pPr>
-        <w:jc w:val="center"/>
-        <w:rPr>
-          <w:color w:val="000000" w:themeColor="text1"/>
-          <w:sz w:val="32"/>
-          <w:szCs w:val="32"/>
-        </w:rPr>
-      </w:pPr>
-    </w:p>
-    <w:p>
-      <w:pPr>
-        <w:jc w:val="center"/>
-        <w:rPr>
-          <w:color w:val="000000" w:themeColor="text1"/>
-          <w:sz w:val="32"/>
-          <w:szCs w:val="32"/>
-        </w:rPr>
-      </w:pPr>
-    </w:p>
-    <w:p>
-      <w:pPr>
-        <w:jc w:val="center"/>
-        <w:rPr>
-          <w:color w:val="000000" w:themeColor="text1"/>
-          <w:sz w:val="32"/>
-          <w:szCs w:val="32"/>
-        </w:rPr>
-      </w:pPr>
-    </w:p>
-    <w:p>
-      <w:pPr>
-        <w:jc w:val="center"/>
-        <w:rPr>
-          <w:color w:val="000000" w:themeColor="text1"/>
-          <w:sz w:val="32"/>
-          <w:szCs w:val="32"/>
-        </w:rPr>
-      </w:pPr>
-    </w:p>
-    <w:p>
-      <w:pPr>
-        <w:jc w:val="center"/>
-        <w:rPr>
-          <w:color w:val="000000" w:themeColor="text1"/>
-          <w:sz w:val="32"/>
-          <w:szCs w:val="32"/>
-        </w:rPr>
-      </w:pPr>
-    </w:p>
-    <w:p>
-      <w:pPr>
-        <w:jc w:val="center"/>
-        <w:rPr>
-          <w:color w:val="000000" w:themeColor="text1"/>
-          <w:sz w:val="32"/>
-          <w:szCs w:val="32"/>
-        </w:rPr>
-      </w:pPr>
-    </w:p>
-    <w:p>
-      <w:pPr>
-        <w:jc w:val="center"/>
-        <w:rPr>
-          <w:color w:val="000000" w:themeColor="text1"/>
-          <w:sz w:val="32"/>
-          <w:szCs w:val="32"/>
-        </w:rPr>
-      </w:pPr>
-    </w:p>
-    <w:p>
-      <w:pPr>
-        <w:jc w:val="center"/>
-        <w:rPr>
-          <w:color w:val="000000" w:themeColor="text1"/>
-          <w:sz w:val="32"/>
-          <w:szCs w:val="32"/>
-        </w:rPr>
-      </w:pPr>
-    </w:p>
-    <w:p>
-      <w:pPr>
-        <w:jc w:val="center"/>
-        <w:rPr>
-          <w:color w:val="000000" w:themeColor="text1"/>
-          <w:sz w:val="32"/>
-          <w:szCs w:val="32"/>
-        </w:rPr>
-      </w:pPr>
-    </w:p>
-    <w:p>
-      <w:pPr>
-        <w:jc w:val="center"/>
-        <w:rPr>
-          <w:color w:val="000000" w:themeColor="text1"/>
-          <w:sz w:val="32"/>
-          <w:szCs w:val="32"/>
-        </w:rPr>
-      </w:pPr>
-    </w:p>
-    <w:p>
-      <w:pPr>
-        <w:jc w:val="center"/>
-        <w:rPr>
-          <w:color w:val="000000" w:themeColor="text1"/>
-          <w:sz w:val="32"/>
-          <w:szCs w:val="32"/>
-        </w:rPr>
-      </w:pPr>
-    </w:p>
-    <w:p>
-      <w:pPr>
-        <w:jc w:val="center"/>
-        <w:rPr>
-          <w:color w:val="000000" w:themeColor="text1"/>
-          <w:sz w:val="32"/>
-          <w:szCs w:val="32"/>
-        </w:rPr>
-      </w:pPr>
-    </w:p>
-    <w:p>
-      <w:pPr>
-        <w:jc w:val="center"/>
-        <w:rPr>
-          <w:color w:val="000000" w:themeColor="text1"/>
-          <w:sz w:val="32"/>
-          <w:szCs w:val="32"/>
-        </w:rPr>
-      </w:pPr>
-    </w:p>
-    <w:p>
-      <w:pPr>
-        <w:jc w:val="center"/>
-        <w:rPr>
-          <w:color w:val="000000" w:themeColor="text1"/>
-          <w:sz w:val="32"/>
-          <w:szCs w:val="32"/>
-        </w:rPr>
-      </w:pPr>
-    </w:p>
-    <w:p>
-      <w:pPr>
-        <w:jc w:val="center"/>
-        <w:rPr>
-          <w:color w:val="000000" w:themeColor="text1"/>
-          <w:sz w:val="32"/>
-          <w:szCs w:val="32"/>
-        </w:rPr>
-      </w:pPr>
-    </w:p>
-    <w:p>
-      <w:pPr>
-        <w:jc w:val="center"/>
-        <w:rPr>
-          <w:color w:val="000000" w:themeColor="text1"/>
-          <w:sz w:val="32"/>
-          <w:szCs w:val="32"/>
-        </w:rPr>
-      </w:pPr>
-    </w:p>
-    <w:p>
-      <w:pPr>
-        <w:jc w:val="center"/>
-        <w:rPr>
-          <w:color w:val="000000" w:themeColor="text1"/>
-          <w:sz w:val="32"/>
-          <w:szCs w:val="32"/>
-        </w:rPr>
-      </w:pPr>
-    </w:p>
-    <w:p>
-      <w:pPr>
-        <w:jc w:val="center"/>
-        <w:rPr>
-          <w:color w:val="000000" w:themeColor="text1"/>
-          <w:sz w:val="32"/>
-          <w:szCs w:val="32"/>
-        </w:rPr>
-      </w:pPr>
-    </w:p>
-    <w:p>
-      <w:pPr>
-        <w:jc w:val="center"/>
-        <w:rPr>
-          <w:color w:val="000000" w:themeColor="text1"/>
-          <w:sz w:val="32"/>
-          <w:szCs w:val="32"/>
-        </w:rPr>
-      </w:pPr>
-    </w:p>
-    <w:p>
-      <w:pPr>
-        <w:jc w:val="center"/>
+      <w:r>
+        <w:rPr>
+          <w:noProof/>
+        </w:rPr>
+        <w:drawing>
+          <wp:inline distT="0" distB="0" distL="0" distR="0" wp14:anchorId="7C6C8178" wp14:editId="441A03B2">
+            <wp:extent cx="10172700" cy="4236741"/>
+            <wp:effectExtent l="0" t="0" r="0" b="0"/>
+            <wp:docPr id="495549167" name="Picture 3" descr="A screenshot of a computer&#10;&#10;AI-generated content may be incorrect."/>
+            <wp:cNvGraphicFramePr>
+              <a:graphicFrameLocks xmlns:a="http://schemas.openxmlformats.org/drawingml/2006/main" noChangeAspect="1"/>
+            </wp:cNvGraphicFramePr>
+            <a:graphic xmlns:a="http://schemas.openxmlformats.org/drawingml/2006/main">
+              <a:graphicData uri="http://schemas.openxmlformats.org/drawingml/2006/picture">
+                <pic:pic xmlns:pic="http://schemas.openxmlformats.org/drawingml/2006/picture">
+                  <pic:nvPicPr>
+                    <pic:cNvPr id="495549167" name="Picture 3" descr="A screenshot of a computer&#10;&#10;AI-generated content may be incorrect."/>
+                    <pic:cNvPicPr>
+                      <a:picLocks noChangeAspect="1" noChangeArrowheads="1"/>
+                    </pic:cNvPicPr>
+                  </pic:nvPicPr>
+                  <pic:blipFill>
+                    <a:blip r:embed="rId18">
+                      <a:extLst>
+                        <a:ext uri="{28A0092B-C50C-407E-A947-70E740481C1C}">
+                          <a14:useLocalDpi xmlns:a14="http://schemas.microsoft.com/office/drawing/2010/main" val="0"/>
+                        </a:ext>
+                      </a:extLst>
+                    </a:blip>
+                    <a:srcRect/>
+                    <a:stretch>
+                      <a:fillRect/>
+                    </a:stretch>
+                  </pic:blipFill>
+                  <pic:spPr bwMode="auto">
+                    <a:xfrm>
+                      <a:off x="0" y="0"/>
+                      <a:ext cx="10181870" cy="4240560"/>
+                    </a:xfrm>
+                    <a:prstGeom prst="rect">
+                      <a:avLst/>
+                    </a:prstGeom>
+                    <a:noFill/>
+                    <a:ln>
+                      <a:noFill/>
+                    </a:ln>
+                  </pic:spPr>
+                </pic:pic>
+              </a:graphicData>
+            </a:graphic>
+          </wp:inline>
+        </w:drawing>
+      </w:r>
+    </w:p>
+    <w:p>
+      <w:pPr>
+        <w:jc w:val="center"/>
+        <w:rPr>
+          <w:color w:val="000000" w:themeColor="text1"/>
+          <w:sz w:val="32"/>
+          <w:szCs w:val="32"/>
+        </w:rPr>
+      </w:pPr>
+    </w:p>
+    <w:p>
+      <w:pPr>
+        <w:jc w:val="center"/>
+        <w:rPr>
+          <w:color w:val="000000" w:themeColor="text1"/>
+          <w:sz w:val="32"/>
+          <w:szCs w:val="32"/>
+        </w:rPr>
+      </w:pPr>
+    </w:p>
+    <w:p>
+      <w:pPr>
+        <w:jc w:val="center"/>
+        <w:rPr>
+          <w:color w:val="000000" w:themeColor="text1"/>
+          <w:sz w:val="32"/>
+          <w:szCs w:val="32"/>
+        </w:rPr>
+      </w:pPr>
+      <w:r>
+        <w:rPr>
+          <w:color w:val="000000" w:themeColor="text1"/>
+          <w:sz w:val="32"/>
+          <w:szCs w:val="32"/>
+        </w:rPr>
+        <w:t>Provides a place for the user to enter in their card information, as well as a zip code.</w:t>
+      </w:r>
+    </w:p>
+    <w:p>
+      <w:pPr>
+        <w:jc w:val="center"/>
+        <w:rPr>
+          <w:color w:val="000000" w:themeColor="text1"/>
+          <w:sz w:val="32"/>
+          <w:szCs w:val="32"/>
+        </w:rPr>
+      </w:pPr>
+      <w:r>
+        <w:rPr>
+          <w:color w:val="000000" w:themeColor="text1"/>
+          <w:sz w:val="32"/>
+          <w:szCs w:val="32"/>
+        </w:rPr>
+        <w:t>A place for signing up for loyalty rewards:</w:t>
+      </w:r>
+    </w:p>
+    <w:p>
+      <w:pPr>
+        <w:jc w:val="center"/>
+        <w:rPr>
+          <w:color w:val="000000" w:themeColor="text1"/>
+          <w:sz w:val="32"/>
+          <w:szCs w:val="32"/>
+        </w:rPr>
+      </w:pPr>
+      <w:r>
+        <w:rPr>
+          <w:color w:val="000000" w:themeColor="text1"/>
+          <w:sz w:val="32"/>
+          <w:szCs w:val="32"/>
+        </w:rPr>
+        <w:t>Email, Phone Number and optional tips.</w:t>
+      </w:r>
+    </w:p>
+    <w:p>
+      <w:pPr>
+        <w:jc w:val="center"/>
+        <w:rPr>
+          <w:color w:val="000000" w:themeColor="text1"/>
+          <w:sz w:val="32"/>
+          <w:szCs w:val="32"/>
+        </w:rPr>
+      </w:pPr>
+      <w:r>
+        <w:rPr>
+          <w:color w:val="000000" w:themeColor="text1"/>
+          <w:sz w:val="32"/>
+          <w:szCs w:val="32"/>
+        </w:rPr>
+        <w:t>A payment button.</w:t>
+      </w:r>
+    </w:p>
+    <w:p>
+      <w:pPr>
+        <w:rPr>
+          <w:color w:val="000000" w:themeColor="text1"/>
+          <w:sz w:val="32"/>
+          <w:szCs w:val="32"/>
+        </w:rPr>
+      </w:pPr>
+    </w:p>
+    <w:p>
+      <w:pPr>
         <w:rPr>
           <w:color w:val="000000" w:themeColor="text1"/>
           <w:sz w:val="32"/>
@@ -1832,7 +1804,117 @@
           <w:sz w:val="40"/>
           <w:szCs w:val="40"/>
         </w:rPr>
+        <w:lastRenderedPageBreak/>
         <w:t>HTML Loyalty Signup</w:t>
+      </w:r>
+    </w:p>
+    <w:p>
+      <w:pPr>
+        <w:jc w:val="center"/>
+        <w:rPr>
+          <w:b/>
+          <w:bCs/>
+          <w:color w:val="000000" w:themeColor="text1"/>
+          <w:sz w:val="40"/>
+          <w:szCs w:val="40"/>
+        </w:rPr>
+      </w:pPr>
+      <w:r>
+        <w:rPr>
+          <w:noProof/>
+        </w:rPr>
+        <w:drawing>
+          <wp:inline distT="0" distB="0" distL="0" distR="0" wp14:anchorId="5EE4A9AB" wp14:editId="01410146">
+            <wp:extent cx="4617753" cy="5800725"/>
+            <wp:effectExtent l="0" t="0" r="0" b="0"/>
+            <wp:docPr id="823495049" name="Picture 4" descr="A screenshot of a sign up form&#10;&#10;AI-generated content may be incorrect."/>
+            <wp:cNvGraphicFramePr>
+              <a:graphicFrameLocks xmlns:a="http://schemas.openxmlformats.org/drawingml/2006/main" noChangeAspect="1"/>
+            </wp:cNvGraphicFramePr>
+            <a:graphic xmlns:a="http://schemas.openxmlformats.org/drawingml/2006/main">
+              <a:graphicData uri="http://schemas.openxmlformats.org/drawingml/2006/picture">
+                <pic:pic xmlns:pic="http://schemas.openxmlformats.org/drawingml/2006/picture">
+                  <pic:nvPicPr>
+                    <pic:cNvPr id="823495049" name="Picture 4" descr="A screenshot of a sign up form&#10;&#10;AI-generated content may be incorrect."/>
+                    <pic:cNvPicPr>
+                      <a:picLocks noChangeAspect="1" noChangeArrowheads="1"/>
+                    </pic:cNvPicPr>
+                  </pic:nvPicPr>
+                  <pic:blipFill>
+                    <a:blip r:embed="rId19">
+                      <a:extLst>
+                        <a:ext uri="{28A0092B-C50C-407E-A947-70E740481C1C}">
+                          <a14:useLocalDpi xmlns:a14="http://schemas.microsoft.com/office/drawing/2010/main" val="0"/>
+                        </a:ext>
+                      </a:extLst>
+                    </a:blip>
+                    <a:srcRect/>
+                    <a:stretch>
+                      <a:fillRect/>
+                    </a:stretch>
+                  </pic:blipFill>
+                  <pic:spPr bwMode="auto">
+                    <a:xfrm>
+                      <a:off x="0" y="0"/>
+                      <a:ext cx="4620230" cy="5803837"/>
+                    </a:xfrm>
+                    <a:prstGeom prst="rect">
+                      <a:avLst/>
+                    </a:prstGeom>
+                    <a:noFill/>
+                    <a:ln>
+                      <a:noFill/>
+                    </a:ln>
+                  </pic:spPr>
+                </pic:pic>
+              </a:graphicData>
+            </a:graphic>
+          </wp:inline>
+        </w:drawing>
+      </w:r>
+      <w:r>
+        <w:rPr>
+          <w:b/>
+          <w:bCs/>
+          <w:color w:val="000000" w:themeColor="text1"/>
+          <w:sz w:val="40"/>
+          <w:szCs w:val="40"/>
+        </w:rPr>
+        <w:drawing>
+          <wp:inline distT="0" distB="0" distL="0" distR="0" wp14:anchorId="44458AA9" wp14:editId="4B12924C">
+            <wp:extent cx="4029075" cy="2857500"/>
+            <wp:effectExtent l="0" t="0" r="9525" b="0"/>
+            <wp:docPr id="535996185" name="Picture 1" descr="A black background with white text&#10;&#10;AI-generated content may be incorrect."/>
+            <wp:cNvGraphicFramePr>
+              <a:graphicFrameLocks xmlns:a="http://schemas.openxmlformats.org/drawingml/2006/main" noChangeAspect="1"/>
+            </wp:cNvGraphicFramePr>
+            <a:graphic xmlns:a="http://schemas.openxmlformats.org/drawingml/2006/main">
+              <a:graphicData uri="http://schemas.openxmlformats.org/drawingml/2006/picture">
+                <pic:pic xmlns:pic="http://schemas.openxmlformats.org/drawingml/2006/picture">
+                  <pic:nvPicPr>
+                    <pic:cNvPr id="535996185" name="Picture 1" descr="A black background with white text&#10;&#10;AI-generated content may be incorrect."/>
+                    <pic:cNvPicPr/>
+                  </pic:nvPicPr>
+                  <pic:blipFill>
+                    <a:blip r:embed="rId20"/>
+                    <a:stretch>
+                      <a:fillRect/>
+                    </a:stretch>
+                  </pic:blipFill>
+                  <pic:spPr>
+                    <a:xfrm>
+                      <a:off x="0" y="0"/>
+                      <a:ext cx="4029075" cy="2857500"/>
+                    </a:xfrm>
+                    <a:prstGeom prst="rect">
+                      <a:avLst/>
+                    </a:prstGeom>
+                  </pic:spPr>
+                </pic:pic>
+              </a:graphicData>
+            </a:graphic>
+          </wp:inline>
+        </w:drawing>
       </w:r>
     </w:p>
     <w:p>
@@ -1958,7 +2040,7 @@
                     <pic:cNvPicPr/>
                   </pic:nvPicPr>
                   <pic:blipFill>
-                    <a:blip r:embed="rId18"/>
+                    <a:blip r:embed="rId21"/>
                     <a:stretch>
                       <a:fillRect/>
                     </a:stretch>
@@ -2041,8 +2123,13 @@
           <w:numId w:val="1"/>
         </w:numPr>
       </w:pPr>
-      <w:r>
-        <w:t>An SQL database server will collect all information for storage</w:t>
+      <w:proofErr w:type="gramStart"/>
+      <w:r>
+        <w:t>A SQL</w:t>
+      </w:r>
+      <w:proofErr w:type="gramEnd"/>
+      <w:r>
+        <w:t xml:space="preserve"> database server will collect all information for storage</w:t>
       </w:r>
     </w:p>
     <w:p>

</xml_diff>

<commit_message>
Add layout for word doc prototype
Just an update to add the GUI layout
</commit_message>
<xml_diff>
--- a/Docs/TruckBytes.Design.docx
+++ b/Docs/TruckBytes.Design.docx
@@ -6,37 +6,8 @@
       <w:pPr>
         <w:jc w:val="center"/>
         <w:rPr>
-          <w:color w:val="EE0000"/>
-          <w:sz w:val="32"/>
-          <w:szCs w:val="32"/>
-        </w:rPr>
-      </w:pPr>
-      <w:r>
-        <w:rPr>
-          <w:color w:val="EE0000"/>
-          <w:sz w:val="32"/>
-          <w:szCs w:val="32"/>
-        </w:rPr>
-        <w:t>Add GUI prototype screens and details here</w:t>
-      </w:r>
-    </w:p>
-    <w:p>
-      <w:pPr>
-        <w:jc w:val="center"/>
-        <w:rPr>
-          <w:color w:val="EE0000"/>
-          <w:sz w:val="32"/>
-          <w:szCs w:val="32"/>
-        </w:rPr>
-      </w:pPr>
-    </w:p>
-    <w:p>
-      <w:pPr>
-        <w:jc w:val="center"/>
-        <w:rPr>
-          <w:b/>
-          <w:bCs/>
-          <w:color w:val="000000" w:themeColor="text1"/>
+          <w:b/>
+          <w:bCs/>
           <w:sz w:val="40"/>
           <w:szCs w:val="40"/>
         </w:rPr>
@@ -45,10 +16,165 @@
         <w:rPr>
           <w:b/>
           <w:bCs/>
-          <w:color w:val="000000" w:themeColor="text1"/>
           <w:sz w:val="40"/>
           <w:szCs w:val="40"/>
         </w:rPr>
+        <w:t>GUI Layout/Navigation</w:t>
+      </w:r>
+    </w:p>
+    <w:p>
+      <w:pPr>
+        <w:jc w:val="center"/>
+        <w:rPr>
+          <w:color w:val="EE0000"/>
+          <w:sz w:val="32"/>
+          <w:szCs w:val="32"/>
+        </w:rPr>
+      </w:pPr>
+      <w:r>
+        <w:rPr>
+          <w:noProof/>
+        </w:rPr>
+        <w:drawing>
+          <wp:inline distT="0" distB="0" distL="0" distR="0" wp14:anchorId="646C1439" wp14:editId="34AF5123">
+            <wp:extent cx="9544050" cy="5393192"/>
+            <wp:effectExtent l="0" t="0" r="0" b="0"/>
+            <wp:docPr id="1003994122" name="Picture 2" descr="A screenshot of a computer&#10;&#10;AI-generated content may be incorrect."/>
+            <wp:cNvGraphicFramePr>
+              <a:graphicFrameLocks xmlns:a="http://schemas.openxmlformats.org/drawingml/2006/main" noChangeAspect="1"/>
+            </wp:cNvGraphicFramePr>
+            <a:graphic xmlns:a="http://schemas.openxmlformats.org/drawingml/2006/main">
+              <a:graphicData uri="http://schemas.openxmlformats.org/drawingml/2006/picture">
+                <pic:pic xmlns:pic="http://schemas.openxmlformats.org/drawingml/2006/picture">
+                  <pic:nvPicPr>
+                    <pic:cNvPr id="1003994122" name="Picture 2" descr="A screenshot of a computer&#10;&#10;AI-generated content may be incorrect."/>
+                    <pic:cNvPicPr>
+                      <a:picLocks noChangeAspect="1" noChangeArrowheads="1"/>
+                    </pic:cNvPicPr>
+                  </pic:nvPicPr>
+                  <pic:blipFill>
+                    <a:blip r:embed="rId5" cstate="print">
+                      <a:extLst>
+                        <a:ext uri="{28A0092B-C50C-407E-A947-70E740481C1C}">
+                          <a14:useLocalDpi xmlns:a14="http://schemas.microsoft.com/office/drawing/2010/main" val="0"/>
+                        </a:ext>
+                      </a:extLst>
+                    </a:blip>
+                    <a:srcRect/>
+                    <a:stretch>
+                      <a:fillRect/>
+                    </a:stretch>
+                  </pic:blipFill>
+                  <pic:spPr bwMode="auto">
+                    <a:xfrm>
+                      <a:off x="0" y="0"/>
+                      <a:ext cx="9550081" cy="5396600"/>
+                    </a:xfrm>
+                    <a:prstGeom prst="rect">
+                      <a:avLst/>
+                    </a:prstGeom>
+                    <a:noFill/>
+                    <a:ln>
+                      <a:noFill/>
+                    </a:ln>
+                  </pic:spPr>
+                </pic:pic>
+              </a:graphicData>
+            </a:graphic>
+          </wp:inline>
+        </w:drawing>
+      </w:r>
+    </w:p>
+    <w:p>
+      <w:pPr>
+        <w:jc w:val="center"/>
+        <w:rPr>
+          <w:sz w:val="32"/>
+          <w:szCs w:val="32"/>
+        </w:rPr>
+      </w:pPr>
+      <w:r>
+        <w:rPr>
+          <w:sz w:val="32"/>
+          <w:szCs w:val="32"/>
+        </w:rPr>
+        <w:t>These are the details laid out for how all the GUI screens are going to navigate towards each other</w:t>
+      </w:r>
+    </w:p>
+    <w:p>
+      <w:pPr>
+        <w:jc w:val="center"/>
+        <w:rPr>
+          <w:sz w:val="32"/>
+          <w:szCs w:val="32"/>
+        </w:rPr>
+      </w:pPr>
+      <w:r>
+        <w:rPr>
+          <w:sz w:val="32"/>
+          <w:szCs w:val="32"/>
+        </w:rPr>
+        <w:t>There’s both the web browser customer ordering, and</w:t>
+      </w:r>
+    </w:p>
+    <w:p>
+      <w:pPr>
+        <w:jc w:val="center"/>
+        <w:rPr>
+          <w:sz w:val="32"/>
+          <w:szCs w:val="32"/>
+        </w:rPr>
+      </w:pPr>
+      <w:r>
+        <w:rPr>
+          <w:sz w:val="32"/>
+          <w:szCs w:val="32"/>
+        </w:rPr>
+        <w:t>The POS System with the screen GUIs for an employee login</w:t>
+      </w:r>
+    </w:p>
+    <w:p>
+      <w:pPr>
+        <w:rPr>
+          <w:b/>
+          <w:bCs/>
+          <w:color w:val="000000" w:themeColor="text1"/>
+          <w:sz w:val="32"/>
+          <w:szCs w:val="32"/>
+        </w:rPr>
+      </w:pPr>
+    </w:p>
+    <w:p>
+      <w:pPr>
+        <w:rPr>
+          <w:b/>
+          <w:bCs/>
+          <w:color w:val="000000" w:themeColor="text1"/>
+          <w:sz w:val="40"/>
+          <w:szCs w:val="40"/>
+        </w:rPr>
+      </w:pPr>
+    </w:p>
+    <w:p>
+      <w:pPr>
+        <w:jc w:val="center"/>
+        <w:rPr>
+          <w:b/>
+          <w:bCs/>
+          <w:color w:val="000000" w:themeColor="text1"/>
+          <w:sz w:val="40"/>
+          <w:szCs w:val="40"/>
+        </w:rPr>
+      </w:pPr>
+      <w:r>
+        <w:rPr>
+          <w:b/>
+          <w:bCs/>
+          <w:color w:val="000000" w:themeColor="text1"/>
+          <w:sz w:val="40"/>
+          <w:szCs w:val="40"/>
+        </w:rPr>
+        <w:lastRenderedPageBreak/>
         <w:t>GUI Login Screen</w:t>
       </w:r>
     </w:p>
@@ -84,7 +210,7 @@
                     <pic:cNvPicPr/>
                   </pic:nvPicPr>
                   <pic:blipFill>
-                    <a:blip r:embed="rId5"/>
+                    <a:blip r:embed="rId6"/>
                     <a:stretch>
                       <a:fillRect/>
                     </a:stretch>
@@ -274,6 +400,18 @@
           <w:szCs w:val="40"/>
         </w:rPr>
       </w:pPr>
+    </w:p>
+    <w:p>
+      <w:pPr>
+        <w:jc w:val="center"/>
+        <w:rPr>
+          <w:b/>
+          <w:bCs/>
+          <w:color w:val="000000" w:themeColor="text1"/>
+          <w:sz w:val="40"/>
+          <w:szCs w:val="40"/>
+        </w:rPr>
+      </w:pPr>
       <w:r>
         <w:rPr>
           <w:b/>
@@ -318,7 +456,7 @@
                     <pic:cNvPicPr/>
                   </pic:nvPicPr>
                   <pic:blipFill>
-                    <a:blip r:embed="rId6"/>
+                    <a:blip r:embed="rId7"/>
                     <a:stretch>
                       <a:fillRect/>
                     </a:stretch>
@@ -556,7 +694,7 @@
                     <pic:cNvPicPr/>
                   </pic:nvPicPr>
                   <pic:blipFill>
-                    <a:blip r:embed="rId7"/>
+                    <a:blip r:embed="rId8"/>
                     <a:stretch>
                       <a:fillRect/>
                     </a:stretch>
@@ -713,7 +851,7 @@
                     <pic:cNvPicPr/>
                   </pic:nvPicPr>
                   <pic:blipFill>
-                    <a:blip r:embed="rId8"/>
+                    <a:blip r:embed="rId9"/>
                     <a:stretch>
                       <a:fillRect/>
                     </a:stretch>
@@ -768,7 +906,7 @@
                     <pic:cNvPicPr/>
                   </pic:nvPicPr>
                   <pic:blipFill>
-                    <a:blip r:embed="rId9"/>
+                    <a:blip r:embed="rId10"/>
                     <a:stretch>
                       <a:fillRect/>
                     </a:stretch>
@@ -931,7 +1069,7 @@
                     <pic:cNvPicPr/>
                   </pic:nvPicPr>
                   <pic:blipFill>
-                    <a:blip r:embed="rId10"/>
+                    <a:blip r:embed="rId11"/>
                     <a:stretch>
                       <a:fillRect/>
                     </a:stretch>
@@ -988,7 +1126,7 @@
                     <pic:cNvPicPr/>
                   </pic:nvPicPr>
                   <pic:blipFill>
-                    <a:blip r:embed="rId11"/>
+                    <a:blip r:embed="rId12"/>
                     <a:stretch>
                       <a:fillRect/>
                     </a:stretch>
@@ -1104,7 +1242,7 @@
                     <pic:cNvPicPr/>
                   </pic:nvPicPr>
                   <pic:blipFill>
-                    <a:blip r:embed="rId12"/>
+                    <a:blip r:embed="rId13"/>
                     <a:stretch>
                       <a:fillRect/>
                     </a:stretch>
@@ -1155,7 +1293,7 @@
                     <pic:cNvPicPr/>
                   </pic:nvPicPr>
                   <pic:blipFill>
-                    <a:blip r:embed="rId13"/>
+                    <a:blip r:embed="rId14"/>
                     <a:stretch>
                       <a:fillRect/>
                     </a:stretch>
@@ -1261,7 +1399,7 @@
                     <pic:cNvPicPr/>
                   </pic:nvPicPr>
                   <pic:blipFill>
-                    <a:blip r:embed="rId14"/>
+                    <a:blip r:embed="rId15"/>
                     <a:stretch>
                       <a:fillRect/>
                     </a:stretch>
@@ -1312,7 +1450,7 @@
                     <pic:cNvPicPr/>
                   </pic:nvPicPr>
                   <pic:blipFill>
-                    <a:blip r:embed="rId15"/>
+                    <a:blip r:embed="rId16"/>
                     <a:stretch>
                       <a:fillRect/>
                     </a:stretch>
@@ -1398,7 +1536,7 @@
                     <pic:cNvPicPr/>
                   </pic:nvPicPr>
                   <pic:blipFill>
-                    <a:blip r:embed="rId16"/>
+                    <a:blip r:embed="rId17"/>
                     <a:stretch>
                       <a:fillRect/>
                     </a:stretch>
@@ -1512,7 +1650,7 @@
                     <pic:cNvPicPr/>
                   </pic:nvPicPr>
                   <pic:blipFill>
-                    <a:blip r:embed="rId17"/>
+                    <a:blip r:embed="rId18"/>
                     <a:stretch>
                       <a:fillRect/>
                     </a:stretch>
@@ -1643,7 +1781,7 @@
                     </pic:cNvPicPr>
                   </pic:nvPicPr>
                   <pic:blipFill>
-                    <a:blip r:embed="rId18">
+                    <a:blip r:embed="rId19">
                       <a:extLst>
                         <a:ext uri="{28A0092B-C50C-407E-A947-70E740481C1C}">
                           <a14:useLocalDpi xmlns:a14="http://schemas.microsoft.com/office/drawing/2010/main" val="0"/>
@@ -1841,7 +1979,7 @@
                     </pic:cNvPicPr>
                   </pic:nvPicPr>
                   <pic:blipFill>
-                    <a:blip r:embed="rId19">
+                    <a:blip r:embed="rId20">
                       <a:extLst>
                         <a:ext uri="{28A0092B-C50C-407E-A947-70E740481C1C}">
                           <a14:useLocalDpi xmlns:a14="http://schemas.microsoft.com/office/drawing/2010/main" val="0"/>
@@ -1876,6 +2014,7 @@
         <w:rPr>
           <w:b/>
           <w:bCs/>
+          <w:noProof/>
           <w:color w:val="000000" w:themeColor="text1"/>
           <w:sz w:val="40"/>
           <w:szCs w:val="40"/>
@@ -1896,7 +2035,7 @@
                     <pic:cNvPicPr/>
                   </pic:nvPicPr>
                   <pic:blipFill>
-                    <a:blip r:embed="rId20"/>
+                    <a:blip r:embed="rId21"/>
                     <a:stretch>
                       <a:fillRect/>
                     </a:stretch>
@@ -2040,7 +2179,7 @@
                     <pic:cNvPicPr/>
                   </pic:nvPicPr>
                   <pic:blipFill>
-                    <a:blip r:embed="rId21"/>
+                    <a:blip r:embed="rId22"/>
                     <a:stretch>
                       <a:fillRect/>
                     </a:stretch>

</xml_diff>

<commit_message>
Minor update to requirements at end of document
</commit_message>
<xml_diff>
--- a/Docs/TruckBytes.Design.docx
+++ b/Docs/TruckBytes.Design.docx
@@ -2009,6 +2009,16 @@
             </a:graphic>
           </wp:inline>
         </w:drawing>
+      </w:r>
+      <w:r>
+        <w:rPr>
+          <w:b/>
+          <w:bCs/>
+          <w:color w:val="000000" w:themeColor="text1"/>
+          <w:sz w:val="40"/>
+          <w:szCs w:val="40"/>
+        </w:rPr>
+        <w:t xml:space="preserve">                           </w:t>
       </w:r>
       <w:r>
         <w:rPr>
@@ -2205,6 +2215,8 @@
         <w:rPr>
           <w:b/>
           <w:bCs/>
+          <w:sz w:val="44"/>
+          <w:szCs w:val="44"/>
           <w:u w:val="single"/>
         </w:rPr>
       </w:pPr>
@@ -2212,6 +2224,8 @@
         <w:rPr>
           <w:b/>
           <w:bCs/>
+          <w:sz w:val="44"/>
+          <w:szCs w:val="44"/>
           <w:u w:val="single"/>
         </w:rPr>
         <w:lastRenderedPageBreak/>
@@ -2225,8 +2239,16 @@
           <w:ilvl w:val="0"/>
           <w:numId w:val="1"/>
         </w:numPr>
-      </w:pPr>
-      <w:r>
+        <w:rPr>
+          <w:sz w:val="44"/>
+          <w:szCs w:val="44"/>
+        </w:rPr>
+      </w:pPr>
+      <w:r>
+        <w:rPr>
+          <w:sz w:val="44"/>
+          <w:szCs w:val="44"/>
+        </w:rPr>
         <w:t>Application is a hybrid of web based and hardware based</w:t>
       </w:r>
     </w:p>
@@ -2237,8 +2259,16 @@
           <w:ilvl w:val="0"/>
           <w:numId w:val="1"/>
         </w:numPr>
-      </w:pPr>
-      <w:r>
+        <w:rPr>
+          <w:sz w:val="44"/>
+          <w:szCs w:val="44"/>
+        </w:rPr>
+      </w:pPr>
+      <w:r>
+        <w:rPr>
+          <w:sz w:val="44"/>
+          <w:szCs w:val="44"/>
+        </w:rPr>
         <w:t>Customers can use the online portal to order ahead of time</w:t>
       </w:r>
     </w:p>
@@ -2249,8 +2279,16 @@
           <w:ilvl w:val="0"/>
           <w:numId w:val="1"/>
         </w:numPr>
-      </w:pPr>
-      <w:r>
+        <w:rPr>
+          <w:sz w:val="44"/>
+          <w:szCs w:val="44"/>
+        </w:rPr>
+      </w:pPr>
+      <w:r>
+        <w:rPr>
+          <w:sz w:val="44"/>
+          <w:szCs w:val="44"/>
+        </w:rPr>
         <w:t>In-person customers can use the POS to place their order</w:t>
       </w:r>
     </w:p>
@@ -2261,13 +2299,25 @@
           <w:ilvl w:val="0"/>
           <w:numId w:val="1"/>
         </w:numPr>
+        <w:rPr>
+          <w:sz w:val="44"/>
+          <w:szCs w:val="44"/>
+        </w:rPr>
       </w:pPr>
       <w:proofErr w:type="gramStart"/>
       <w:r>
+        <w:rPr>
+          <w:sz w:val="44"/>
+          <w:szCs w:val="44"/>
+        </w:rPr>
         <w:t>A SQL</w:t>
       </w:r>
       <w:proofErr w:type="gramEnd"/>
       <w:r>
+        <w:rPr>
+          <w:sz w:val="44"/>
+          <w:szCs w:val="44"/>
+        </w:rPr>
         <w:t xml:space="preserve"> database server will collect all information for storage</w:t>
       </w:r>
     </w:p>
@@ -2278,14 +2328,30 @@
           <w:ilvl w:val="0"/>
           <w:numId w:val="1"/>
         </w:numPr>
-      </w:pPr>
-      <w:r>
+        <w:rPr>
+          <w:sz w:val="44"/>
+          <w:szCs w:val="44"/>
+        </w:rPr>
+      </w:pPr>
+      <w:r>
+        <w:rPr>
+          <w:sz w:val="44"/>
+          <w:szCs w:val="44"/>
+        </w:rPr>
         <w:t xml:space="preserve">Employees will have access to a Kitchen Display </w:t>
       </w:r>
       <w:r>
+        <w:rPr>
+          <w:sz w:val="44"/>
+          <w:szCs w:val="44"/>
+        </w:rPr>
         <w:t>S</w:t>
       </w:r>
       <w:r>
+        <w:rPr>
+          <w:sz w:val="44"/>
+          <w:szCs w:val="44"/>
+        </w:rPr>
         <w:t>ystem for order tracking and truck analytics</w:t>
       </w:r>
     </w:p>
@@ -2294,6 +2360,8 @@
         <w:rPr>
           <w:b/>
           <w:bCs/>
+          <w:sz w:val="44"/>
+          <w:szCs w:val="44"/>
           <w:u w:val="single"/>
         </w:rPr>
       </w:pPr>
@@ -2301,6 +2369,8 @@
         <w:rPr>
           <w:b/>
           <w:bCs/>
+          <w:sz w:val="44"/>
+          <w:szCs w:val="44"/>
           <w:u w:val="single"/>
         </w:rPr>
         <w:t>Required Hardware:</w:t>
@@ -2313,10 +2383,20 @@
           <w:ilvl w:val="0"/>
           <w:numId w:val="2"/>
         </w:numPr>
-      </w:pPr>
-      <w:r>
-        <w:t>TruckBytes POS and KDS</w:t>
-      </w:r>
+        <w:rPr>
+          <w:sz w:val="44"/>
+          <w:szCs w:val="44"/>
+        </w:rPr>
+      </w:pPr>
+      <w:proofErr w:type="spellStart"/>
+      <w:r>
+        <w:rPr>
+          <w:sz w:val="44"/>
+          <w:szCs w:val="44"/>
+        </w:rPr>
+        <w:t>RaspberryPi</w:t>
+      </w:r>
+      <w:proofErr w:type="spellEnd"/>
     </w:p>
     <w:p>
       <w:pPr>
@@ -2325,8 +2405,16 @@
           <w:ilvl w:val="0"/>
           <w:numId w:val="2"/>
         </w:numPr>
-      </w:pPr>
-      <w:r>
+        <w:rPr>
+          <w:sz w:val="44"/>
+          <w:szCs w:val="44"/>
+        </w:rPr>
+      </w:pPr>
+      <w:r>
+        <w:rPr>
+          <w:sz w:val="44"/>
+          <w:szCs w:val="44"/>
+        </w:rPr>
         <w:t>Power outlets for POS and KDS</w:t>
       </w:r>
     </w:p>
@@ -2337,10 +2425,43 @@
           <w:ilvl w:val="0"/>
           <w:numId w:val="2"/>
         </w:numPr>
-      </w:pPr>
-      <w:r>
+        <w:rPr>
+          <w:sz w:val="44"/>
+          <w:szCs w:val="44"/>
+        </w:rPr>
+      </w:pPr>
+      <w:r>
+        <w:rPr>
+          <w:sz w:val="44"/>
+          <w:szCs w:val="44"/>
+        </w:rPr>
         <w:t>Internet Access Point</w:t>
       </w:r>
+    </w:p>
+    <w:p>
+      <w:pPr>
+        <w:pStyle w:val="ListParagraph"/>
+        <w:numPr>
+          <w:ilvl w:val="0"/>
+          <w:numId w:val="2"/>
+        </w:numPr>
+        <w:rPr>
+          <w:sz w:val="44"/>
+          <w:szCs w:val="44"/>
+        </w:rPr>
+      </w:pPr>
+      <w:r>
+        <w:rPr>
+          <w:sz w:val="44"/>
+          <w:szCs w:val="44"/>
+        </w:rPr>
+        <w:t>Optional touch screen to take orders and screen to display the HTML menu</w:t>
+      </w:r>
+    </w:p>
+    <w:p>
+      <w:pPr>
+        <w:pStyle w:val="ListParagraph"/>
+      </w:pPr>
     </w:p>
     <w:sectPr>
       <w:pgSz w:w="24480" w:h="15840" w:orient="landscape" w:code="3"/>

</xml_diff>